<commit_message>
Organização do código e arquivos para envio
</commit_message>
<xml_diff>
--- a/relatorio.docx
+++ b/relatorio.docx
@@ -1525,11 +1525,13 @@
     </w:p>
     <w:p>
       <w:pPr>
+        <w:keepNext/>
         <w:ind w:firstLine="14.40pt"/>
-        <w:rPr>
-          <w:lang w:val="pt-BR"/>
-        </w:rPr>
-      </w:pPr>
+        <w:jc w:val="both"/>
+      </w:pPr>
+      <w:r>
+        <w:t xml:space="preserve">                 </w:t>
+      </w:r>
       <w:r>
         <w:rPr>
           <w:noProof/>
@@ -1571,17 +1573,14 @@
         </w:drawing>
       </w:r>
       <w:r>
-        <w:rPr>
-          <w:lang w:val="pt-BR"/>
-        </w:rPr>
-        <w:t xml:space="preserve">                          </w:t>
+        <w:t xml:space="preserve">                        </w:t>
       </w:r>
       <w:r>
         <w:rPr>
           <w:noProof/>
         </w:rPr>
         <w:drawing>
-          <wp:inline distT="0" distB="0" distL="0" distR="0" wp14:anchorId="0F7A9433" wp14:editId="60F46F4F">
+          <wp:inline distT="0" distB="0" distL="0" distR="0" wp14:anchorId="59F3D7F5" wp14:editId="7AB0BB6D">
             <wp:extent cx="425395" cy="1670997"/>
             <wp:effectExtent l="0" t="0" r="0" b="5715"/>
             <wp:docPr id="5" name="Picture 5" descr="No image&#10;&#10;Description automatically generated"/>
@@ -1619,6 +1618,60 @@
     </w:p>
     <w:p>
       <w:pPr>
+        <w:pStyle w:val="Caption"/>
+      </w:pPr>
+      <w:proofErr w:type="spellStart"/>
+      <w:r>
+        <w:t>Figura</w:t>
+      </w:r>
+      <w:proofErr w:type="spellEnd"/>
+      <w:r>
+        <w:t xml:space="preserve"> </w:t>
+      </w:r>
+      <w:fldSimple w:instr=" SEQ Figura \* ARABIC ">
+        <w:r>
+          <w:rPr>
+            <w:noProof/>
+          </w:rPr>
+          <w:t>3</w:t>
+        </w:r>
+      </w:fldSimple>
+      <w:r>
+        <w:t xml:space="preserve">                           </w:t>
+      </w:r>
+      <w:proofErr w:type="spellStart"/>
+      <w:r>
+        <w:t>Figura</w:t>
+      </w:r>
+      <w:proofErr w:type="spellEnd"/>
+      <w:r>
+        <w:t xml:space="preserve"> </w:t>
+      </w:r>
+      <w:fldSimple w:instr=" SEQ Figura \* ARABIC ">
+        <w:r>
+          <w:rPr>
+            <w:noProof/>
+          </w:rPr>
+          <w:t>4</w:t>
+        </w:r>
+      </w:fldSimple>
+    </w:p>
+    <w:p>
+      <w:pPr>
+        <w:ind w:firstLine="14.40pt"/>
+        <w:rPr>
+          <w:lang w:val="pt-BR"/>
+        </w:rPr>
+      </w:pPr>
+      <w:r>
+        <w:rPr>
+          <w:lang w:val="pt-BR"/>
+        </w:rPr>
+        <w:t xml:space="preserve">                          </w:t>
+      </w:r>
+    </w:p>
+    <w:p>
+      <w:pPr>
         <w:ind w:firstLine="14.40pt"/>
         <w:jc w:val="start"/>
         <w:rPr>
@@ -1640,10 +1693,8 @@
     </w:p>
     <w:p>
       <w:pPr>
+        <w:keepNext/>
         <w:ind w:firstLine="14.40pt"/>
-        <w:rPr>
-          <w:lang w:val="pt-BR"/>
-        </w:rPr>
       </w:pPr>
       <w:r>
         <w:rPr>
@@ -1694,6 +1745,54 @@
     </w:p>
     <w:p>
       <w:pPr>
+        <w:pStyle w:val="Caption"/>
+        <w:rPr>
+          <w:lang w:val="pt-BR"/>
+        </w:rPr>
+      </w:pPr>
+      <w:r>
+        <w:rPr>
+          <w:lang w:val="pt-BR"/>
+        </w:rPr>
+        <w:t xml:space="preserve">       Figura </w:t>
+      </w:r>
+      <w:r>
+        <w:fldChar w:fldCharType="begin"/>
+      </w:r>
+      <w:r>
+        <w:rPr>
+          <w:lang w:val="pt-BR"/>
+        </w:rPr>
+        <w:instrText xml:space="preserve"> SEQ Figura \* ARABIC </w:instrText>
+      </w:r>
+      <w:r>
+        <w:fldChar w:fldCharType="separate"/>
+      </w:r>
+      <w:r>
+        <w:rPr>
+          <w:noProof/>
+          <w:lang w:val="pt-BR"/>
+        </w:rPr>
+        <w:t>5</w:t>
+      </w:r>
+      <w:r>
+        <w:fldChar w:fldCharType="end"/>
+      </w:r>
+      <w:r>
+        <w:rPr>
+          <w:lang w:val="pt-BR"/>
+        </w:rPr>
+        <w:t xml:space="preserve"> superfície de erro </w:t>
+      </w:r>
+      <w:r>
+        <w:rPr>
+          <w:lang w:val="pt-BR"/>
+        </w:rPr>
+        <w:t>entre bordas</w:t>
+      </w:r>
+    </w:p>
+    <w:p>
+      <w:pPr>
         <w:ind w:firstLine="14.40pt"/>
         <w:jc w:val="start"/>
         <w:rPr>
@@ -1821,13 +1920,7 @@
         <w:rPr>
           <w:lang w:val="pt-BR"/>
         </w:rPr>
-        <w:t xml:space="preserve">. </w:t>
-      </w:r>
-      <w:r>
-        <w:rPr>
-          <w:lang w:val="pt-BR"/>
-        </w:rPr>
-        <w:t xml:space="preserve">Segue nas referências </w:t>
+        <w:t xml:space="preserve">. Segue nas referências </w:t>
       </w:r>
       <w:r>
         <w:rPr>
@@ -1839,19 +1932,7 @@
         <w:rPr>
           <w:lang w:val="pt-BR"/>
         </w:rPr>
-        <w:t>página</w:t>
-      </w:r>
-      <w:r>
-        <w:rPr>
-          <w:lang w:val="pt-BR"/>
-        </w:rPr>
-        <w:t xml:space="preserve"> web</w:t>
-      </w:r>
-      <w:r>
-        <w:rPr>
-          <w:lang w:val="pt-BR"/>
-        </w:rPr>
-        <w:t xml:space="preserve"> que provê a </w:t>
+        <w:t xml:space="preserve">página web que provê a </w:t>
       </w:r>
       <w:r>
         <w:rPr>
@@ -1895,19 +1976,7 @@
         <w:rPr>
           <w:lang w:val="pt-BR"/>
         </w:rPr>
-        <w:t xml:space="preserve"> que serviu de base para a adaptação</w:t>
-      </w:r>
-      <w:r>
-        <w:rPr>
-          <w:lang w:val="pt-BR"/>
-        </w:rPr>
-        <w:t xml:space="preserve"> desenvolvida [5]</w:t>
-      </w:r>
-      <w:r>
-        <w:rPr>
-          <w:lang w:val="pt-BR"/>
-        </w:rPr>
-        <w:t>.</w:t>
+        <w:t xml:space="preserve"> que serviu de base para a adaptação desenvolvida [5].</w:t>
       </w:r>
       <w:r>
         <w:rPr>
@@ -1918,10 +1987,8 @@
     </w:p>
     <w:p>
       <w:pPr>
+        <w:keepNext/>
         <w:ind w:firstLine="14.40pt"/>
-        <w:rPr>
-          <w:lang w:val="pt-BR"/>
-        </w:rPr>
       </w:pPr>
       <w:r>
         <w:rPr>
@@ -1966,6 +2033,48 @@
     </w:p>
     <w:p>
       <w:pPr>
+        <w:pStyle w:val="Caption"/>
+        <w:rPr>
+          <w:lang w:val="pt-BR"/>
+        </w:rPr>
+      </w:pPr>
+      <w:r>
+        <w:rPr>
+          <w:lang w:val="pt-BR"/>
+        </w:rPr>
+        <w:t xml:space="preserve">Figura </w:t>
+      </w:r>
+      <w:r>
+        <w:fldChar w:fldCharType="begin"/>
+      </w:r>
+      <w:r>
+        <w:rPr>
+          <w:lang w:val="pt-BR"/>
+        </w:rPr>
+        <w:instrText xml:space="preserve"> SEQ Figura \* ARABIC </w:instrText>
+      </w:r>
+      <w:r>
+        <w:fldChar w:fldCharType="separate"/>
+      </w:r>
+      <w:r>
+        <w:rPr>
+          <w:noProof/>
+          <w:lang w:val="pt-BR"/>
+        </w:rPr>
+        <w:t>6</w:t>
+      </w:r>
+      <w:r>
+        <w:fldChar w:fldCharType="end"/>
+      </w:r>
+      <w:r>
+        <w:rPr>
+          <w:lang w:val="pt-BR"/>
+        </w:rPr>
+        <w:t xml:space="preserve"> Corte de borda de erro mínimo</w:t>
+      </w:r>
+    </w:p>
+    <w:p>
+      <w:pPr>
         <w:ind w:firstLine="14.40pt"/>
         <w:jc w:val="both"/>
         <w:rPr>
@@ -2409,7 +2518,7 @@
           <w:noProof/>
           <w:lang w:val="pt-BR"/>
         </w:rPr>
-        <w:t>3</w:t>
+        <w:t>7</w:t>
       </w:r>
       <w:r>
         <w:fldChar w:fldCharType="end"/>
@@ -2557,7 +2666,7 @@
           <w:noProof/>
           <w:lang w:val="pt-BR"/>
         </w:rPr>
-        <w:t>4</w:t>
+        <w:t>8</w:t>
       </w:r>
       <w:r>
         <w:fldChar w:fldCharType="end"/>
@@ -2869,7 +2978,7 @@
           <w:noProof/>
           <w:lang w:val="pt-BR"/>
         </w:rPr>
-        <w:t>5</w:t>
+        <w:t>9</w:t>
       </w:r>
       <w:r>
         <w:fldChar w:fldCharType="end"/>
@@ -3081,7 +3190,7 @@
           <w:noProof/>
           <w:lang w:val="pt-BR"/>
         </w:rPr>
-        <w:t>6</w:t>
+        <w:t>10</w:t>
       </w:r>
       <w:r>
         <w:fldChar w:fldCharType="end"/>
@@ -3110,10 +3219,7 @@
         <w:pStyle w:val="Heading2"/>
       </w:pPr>
       <w:r>
-        <w:t>Transferência</w:t>
-      </w:r>
-      <w:r>
-        <w:t xml:space="preserve"> de Textura:</w:t>
+        <w:t>Transferência de Textura:</w:t>
       </w:r>
     </w:p>
     <w:p>
@@ -3234,7 +3340,7 @@
           <w:noProof/>
           <w:lang w:val="pt-BR"/>
         </w:rPr>
-        <w:t>7</w:t>
+        <w:t>11</w:t>
       </w:r>
       <w:r>
         <w:fldChar w:fldCharType="end"/>
@@ -3385,7 +3491,7 @@
           <w:noProof/>
           <w:lang w:val="pt-BR"/>
         </w:rPr>
-        <w:t>8</w:t>
+        <w:t>12</w:t>
       </w:r>
       <w:r>
         <w:fldChar w:fldCharType="end"/>
@@ -3543,19 +3649,7 @@
         <w:rPr>
           <w:lang w:val="pt-BR"/>
         </w:rPr>
-        <w:t xml:space="preserve">O uso de técnicas mais adequadas para encontrar o corte de erro mínimo – O algoritmo de </w:t>
-      </w:r>
-      <w:r>
-        <w:rPr>
-          <w:lang w:val="pt-BR"/>
-        </w:rPr>
-        <w:t>Dijkstra</w:t>
-      </w:r>
-      <w:r>
-        <w:rPr>
-          <w:lang w:val="pt-BR"/>
-        </w:rPr>
-        <w:t xml:space="preserve"> modificado gerou bons resultados, mas é interessante investigar aplicação de algoritmos como A*.</w:t>
+        <w:t>O uso de técnicas mais adequadas para encontrar o corte de erro mínimo – O algoritmo de Dijkstra modificado gerou bons resultados, mas é interessante investigar aplicação de algoritmos como A*.</w:t>
       </w:r>
     </w:p>
     <w:p>
@@ -3772,56 +3866,35 @@
           <w:color w:val="000000"/>
           <w:lang w:val="pt-BR"/>
         </w:rPr>
-        <w:t>Kosma Kurlowicz</w:t>
+        <w:t>Kosma Kurlowicz, "Cat Pet Free Stock Image" Acessado em 26 de Outubro</w:t>
       </w:r>
       <w:r>
         <w:rPr>
           <w:color w:val="000000"/>
           <w:lang w:val="pt-BR"/>
         </w:rPr>
-        <w:t xml:space="preserve">, "Cat Pet Free Stock Image" </w:t>
+        <w:t xml:space="preserve"> de 2021</w:t>
       </w:r>
       <w:r>
         <w:rPr>
           <w:color w:val="000000"/>
           <w:lang w:val="pt-BR"/>
         </w:rPr>
-        <w:t>Acessado em 26 de Outubro</w:t>
+        <w:t>.</w:t>
       </w:r>
       <w:r>
         <w:rPr>
           <w:color w:val="000000"/>
           <w:lang w:val="pt-BR"/>
         </w:rPr>
-        <w:t xml:space="preserve"> de 2021</w:t>
+        <w:t xml:space="preserve"> Disponível em:</w:t>
       </w:r>
       <w:r>
         <w:rPr>
           <w:color w:val="000000"/>
           <w:lang w:val="pt-BR"/>
         </w:rPr>
-        <w:t>.</w:t>
-      </w:r>
-      <w:r>
-        <w:rPr>
-          <w:color w:val="000000"/>
-          <w:lang w:val="pt-BR"/>
-        </w:rPr>
-        <w:t xml:space="preserve"> Disponível em:</w:t>
-      </w:r>
-      <w:r>
-        <w:rPr>
-          <w:color w:val="000000"/>
-          <w:lang w:val="pt-BR"/>
-        </w:rPr>
-        <w:t xml:space="preserve"> </w:t>
-      </w:r>
-      <w:r>
-        <w:rPr>
-          <w:color w:val="000000"/>
-          <w:lang w:val="pt-BR"/>
-        </w:rPr>
-        <w:t>https://stocksnap.io/photo/cat-pet-1CPSMUWHWX</w:t>
+        <w:t xml:space="preserve"> https://stocksnap.io/photo/cat-pet-1CPSMUWHWX</w:t>
       </w:r>
     </w:p>
     <w:p>

</xml_diff>